<commit_message>
fix: fix BaseConversion to convert 10 to A properly
This fixes the method BaseConversion does not convert
the base10 number 10 to A when converting to bigger
base system.
</commit_message>
<xml_diff>
--- a/csci_145/hw/pa/pa12/cs145PA_12_SubmissionV2.docx
+++ b/csci_145/hw/pa/pa12/cs145PA_12_SubmissionV2.docx
@@ -6254,7 +6254,19 @@
         <w:rPr>
           <w:rFonts w:ascii="Consolas" w:hAnsi="Consolas" w:cs="Consolas"/>
         </w:rPr>
-        <w:t xml:space="preserve"> &gt; 10 &amp;&amp; </w:t>
+        <w:t xml:space="preserve"> &gt; </w:t>
+      </w:r>
+      <w:r>
+        <w:rPr>
+          <w:rFonts w:ascii="Consolas" w:hAnsi="Consolas" w:cs="Consolas"/>
+        </w:rPr>
+        <w:t>9</w:t>
+      </w:r>
+      <w:r>
+        <w:rPr>
+          <w:rFonts w:ascii="Consolas" w:hAnsi="Consolas" w:cs="Consolas"/>
+        </w:rPr>
+        <w:t xml:space="preserve"> &amp;&amp; </w:t>
       </w:r>
       <w:r>
         <w:rPr>
@@ -6267,7 +6279,19 @@
         <w:rPr>
           <w:rFonts w:ascii="Consolas" w:hAnsi="Consolas" w:cs="Consolas"/>
         </w:rPr>
-        <w:t xml:space="preserve"> &gt; 10) ? </w:t>
+        <w:t xml:space="preserve"> &gt; </w:t>
+      </w:r>
+      <w:r>
+        <w:rPr>
+          <w:rFonts w:ascii="Consolas" w:hAnsi="Consolas" w:cs="Consolas"/>
+        </w:rPr>
+        <w:t>9</w:t>
+      </w:r>
+      <w:r>
+        <w:rPr>
+          <w:rFonts w:ascii="Consolas" w:hAnsi="Consolas" w:cs="Consolas"/>
+        </w:rPr>
+        <w:t xml:space="preserve">) ? </w:t>
       </w:r>
       <w:r>
         <w:rPr>
@@ -6409,7 +6433,19 @@
         <w:rPr>
           <w:rFonts w:ascii="Consolas" w:hAnsi="Consolas" w:cs="Consolas"/>
         </w:rPr>
-        <w:t xml:space="preserve"> &gt; 10 &amp;&amp; </w:t>
+        <w:t xml:space="preserve"> &gt; </w:t>
+      </w:r>
+      <w:r>
+        <w:rPr>
+          <w:rFonts w:ascii="Consolas" w:hAnsi="Consolas" w:cs="Consolas"/>
+        </w:rPr>
+        <w:t>9</w:t>
+      </w:r>
+      <w:r>
+        <w:rPr>
+          <w:rFonts w:ascii="Consolas" w:hAnsi="Consolas" w:cs="Consolas"/>
+        </w:rPr>
+        <w:t xml:space="preserve"> &amp;&amp; </w:t>
       </w:r>
       <w:r>
         <w:rPr>
@@ -6422,7 +6458,19 @@
         <w:rPr>
           <w:rFonts w:ascii="Consolas" w:hAnsi="Consolas" w:cs="Consolas"/>
         </w:rPr>
-        <w:t xml:space="preserve"> &gt; 10)</w:t>
+        <w:t xml:space="preserve"> &gt; </w:t>
+      </w:r>
+      <w:r>
+        <w:rPr>
+          <w:rFonts w:ascii="Consolas" w:hAnsi="Consolas" w:cs="Consolas"/>
+        </w:rPr>
+        <w:t>9</w:t>
+      </w:r>
+      <w:r>
+        <w:rPr>
+          <w:rFonts w:ascii="Consolas" w:hAnsi="Consolas" w:cs="Consolas"/>
+        </w:rPr>
+        <w:t>)</w:t>
       </w:r>
     </w:p>
     <w:p>

</xml_diff>